<commit_message>
Chap 1,2,3 changes and chap 4
</commit_message>
<xml_diff>
--- a/Sem 5/chapter 1.docx
+++ b/Sem 5/chapter 1.docx
@@ -5101,6 +5101,14 @@
           <w:sz w:val="32"/>
           <w:szCs w:val="32"/>
         </w:rPr>
+        <w:t xml:space="preserve"> </w:t>
+      </w:r>
+      <w:r>
+        <w:rPr>
+          <w:rFonts w:ascii="Times New Roman" w:hAnsi="Times New Roman" w:cs="Times New Roman"/>
+          <w:sz w:val="32"/>
+          <w:szCs w:val="32"/>
+        </w:rPr>
         <w:t>System Details</w:t>
       </w:r>
     </w:p>
@@ -5895,6 +5903,7 @@
     </w:p>
     <w:p>
       <w:pPr>
+        <w:spacing w:line="276" w:lineRule="auto"/>
         <w:ind w:left="720" w:right="720"/>
         <w:jc w:val="both"/>
         <w:rPr>
@@ -5912,6 +5921,7 @@
     </w:p>
     <w:p>
       <w:pPr>
+        <w:spacing w:line="276" w:lineRule="auto"/>
         <w:ind w:left="720" w:right="720"/>
         <w:jc w:val="both"/>
         <w:rPr>
@@ -5936,7 +5946,8 @@
     </w:p>
     <w:p>
       <w:pPr>
-        <w:spacing w:line="240" w:lineRule="auto"/>
+        <w:keepLines/>
+        <w:spacing w:line="276" w:lineRule="auto"/>
         <w:ind w:left="720" w:right="720"/>
         <w:jc w:val="both"/>
         <w:rPr>
@@ -5956,7 +5967,7 @@
     </w:p>
     <w:p>
       <w:pPr>
-        <w:spacing w:line="240" w:lineRule="auto"/>
+        <w:spacing w:line="276" w:lineRule="auto"/>
         <w:ind w:left="720" w:right="720"/>
         <w:jc w:val="both"/>
         <w:rPr>
@@ -6019,6 +6030,13 @@
           <w:rFonts w:ascii="Times New Roman" w:hAnsi="Times New Roman" w:cs="Times New Roman"/>
           <w:sz w:val="32"/>
         </w:rPr>
+        <w:t xml:space="preserve"> </w:t>
+      </w:r>
+      <w:r>
+        <w:rPr>
+          <w:rFonts w:ascii="Times New Roman" w:hAnsi="Times New Roman" w:cs="Times New Roman"/>
+          <w:sz w:val="32"/>
+        </w:rPr>
         <w:t>Proposed System</w:t>
       </w:r>
     </w:p>
@@ -6034,6 +6052,7 @@
     </w:p>
     <w:p>
       <w:pPr>
+        <w:spacing w:line="276" w:lineRule="auto"/>
         <w:ind w:left="720" w:right="720"/>
         <w:jc w:val="both"/>
         <w:rPr>
@@ -6063,6 +6082,40 @@
         </w:rPr>
         <w:t xml:space="preserve"> </w:t>
       </w:r>
+    </w:p>
+    <w:p>
+      <w:pPr>
+        <w:rPr>
+          <w:rFonts w:ascii="Times New Roman" w:eastAsia="Microsoft YaHei UI" w:hAnsi="Times New Roman" w:cs="Times New Roman"/>
+          <w:color w:val="666666"/>
+          <w:sz w:val="24"/>
+          <w:szCs w:val="22"/>
+          <w:shd w:val="clear" w:color="auto" w:fill="FFFFFF"/>
+        </w:rPr>
+      </w:pPr>
+      <w:r>
+        <w:rPr>
+          <w:rFonts w:ascii="Times New Roman" w:eastAsia="Microsoft YaHei UI" w:hAnsi="Times New Roman" w:cs="Times New Roman"/>
+          <w:color w:val="666666"/>
+          <w:sz w:val="24"/>
+          <w:szCs w:val="22"/>
+          <w:shd w:val="clear" w:color="auto" w:fill="FFFFFF"/>
+        </w:rPr>
+        <w:br w:type="page"/>
+      </w:r>
+    </w:p>
+    <w:p>
+      <w:pPr>
+        <w:ind w:left="720" w:right="720"/>
+        <w:jc w:val="both"/>
+        <w:rPr>
+          <w:rFonts w:ascii="Times New Roman" w:eastAsia="Microsoft YaHei UI" w:hAnsi="Times New Roman" w:cs="Times New Roman"/>
+          <w:color w:val="666666"/>
+          <w:sz w:val="24"/>
+          <w:szCs w:val="22"/>
+          <w:shd w:val="clear" w:color="auto" w:fill="FFFFFF"/>
+        </w:rPr>
+      </w:pPr>
     </w:p>
     <w:p>
       <w:pPr>
@@ -6094,6 +6147,13 @@
           <w:sz w:val="32"/>
         </w:rPr>
         <w:t>]</w:t>
+      </w:r>
+      <w:r>
+        <w:rPr>
+          <w:rFonts w:ascii="Times New Roman" w:hAnsi="Times New Roman" w:cs="Times New Roman"/>
+          <w:sz w:val="32"/>
+        </w:rPr>
+        <w:t xml:space="preserve"> </w:t>
       </w:r>
       <w:r>
         <w:rPr>
@@ -6115,7 +6175,7 @@
           <w:ilvl w:val="0"/>
           <w:numId w:val="41"/>
         </w:numPr>
-        <w:spacing w:after="160" w:line="259" w:lineRule="auto"/>
+        <w:spacing w:after="160" w:line="276" w:lineRule="auto"/>
         <w:ind w:left="1080" w:right="720"/>
         <w:jc w:val="both"/>
         <w:rPr>
@@ -6162,7 +6222,7 @@
           <w:ilvl w:val="0"/>
           <w:numId w:val="41"/>
         </w:numPr>
-        <w:spacing w:after="160" w:line="259" w:lineRule="auto"/>
+        <w:spacing w:after="160" w:line="276" w:lineRule="auto"/>
         <w:ind w:left="1080" w:right="720"/>
         <w:jc w:val="both"/>
         <w:rPr>
@@ -6200,7 +6260,7 @@
           <w:ilvl w:val="0"/>
           <w:numId w:val="41"/>
         </w:numPr>
-        <w:spacing w:after="160" w:line="259" w:lineRule="auto"/>
+        <w:spacing w:after="160" w:line="276" w:lineRule="auto"/>
         <w:ind w:left="1080" w:right="720"/>
         <w:jc w:val="both"/>
         <w:rPr>
@@ -6238,7 +6298,7 @@
           <w:ilvl w:val="0"/>
           <w:numId w:val="41"/>
         </w:numPr>
-        <w:spacing w:after="160" w:line="259" w:lineRule="auto"/>
+        <w:spacing w:after="160" w:line="276" w:lineRule="auto"/>
         <w:ind w:left="1080" w:right="720"/>
         <w:jc w:val="both"/>
         <w:rPr>
@@ -6305,7 +6365,7 @@
           <w:ilvl w:val="0"/>
           <w:numId w:val="41"/>
         </w:numPr>
-        <w:spacing w:after="160" w:line="259" w:lineRule="auto"/>
+        <w:spacing w:after="160" w:line="276" w:lineRule="auto"/>
         <w:ind w:left="1080" w:right="720"/>
         <w:jc w:val="both"/>
         <w:rPr>
@@ -6343,7 +6403,7 @@
           <w:ilvl w:val="0"/>
           <w:numId w:val="41"/>
         </w:numPr>
-        <w:spacing w:after="160" w:line="259" w:lineRule="auto"/>
+        <w:spacing w:after="160" w:line="276" w:lineRule="auto"/>
         <w:ind w:left="1080" w:right="720"/>
         <w:jc w:val="both"/>
         <w:rPr>
@@ -6381,7 +6441,7 @@
           <w:ilvl w:val="0"/>
           <w:numId w:val="41"/>
         </w:numPr>
-        <w:spacing w:after="160" w:line="259" w:lineRule="auto"/>
+        <w:spacing w:after="160" w:line="276" w:lineRule="auto"/>
         <w:ind w:left="1080" w:right="720"/>
         <w:jc w:val="both"/>
         <w:rPr>
@@ -6412,7 +6472,7 @@
           <w:ilvl w:val="0"/>
           <w:numId w:val="41"/>
         </w:numPr>
-        <w:spacing w:after="160" w:line="259" w:lineRule="auto"/>
+        <w:spacing w:after="160" w:line="276" w:lineRule="auto"/>
         <w:ind w:left="1080" w:right="720"/>
         <w:jc w:val="both"/>
         <w:rPr>
@@ -6450,7 +6510,7 @@
           <w:ilvl w:val="0"/>
           <w:numId w:val="41"/>
         </w:numPr>
-        <w:spacing w:after="160" w:line="259" w:lineRule="auto"/>
+        <w:spacing w:after="160" w:line="276" w:lineRule="auto"/>
         <w:ind w:left="1080" w:right="720"/>
         <w:jc w:val="both"/>
         <w:rPr>
@@ -6497,7 +6557,7 @@
           <w:ilvl w:val="0"/>
           <w:numId w:val="41"/>
         </w:numPr>
-        <w:spacing w:after="160" w:line="259" w:lineRule="auto"/>
+        <w:spacing w:after="160" w:line="276" w:lineRule="auto"/>
         <w:ind w:left="1080" w:right="720"/>
         <w:jc w:val="both"/>
         <w:rPr>
@@ -6535,7 +6595,7 @@
           <w:ilvl w:val="0"/>
           <w:numId w:val="41"/>
         </w:numPr>
-        <w:spacing w:after="160" w:line="259" w:lineRule="auto"/>
+        <w:spacing w:after="160" w:line="276" w:lineRule="auto"/>
         <w:ind w:left="1080" w:right="720"/>
         <w:jc w:val="both"/>
         <w:rPr>
@@ -6568,7 +6628,7 @@
           <w:ilvl w:val="0"/>
           <w:numId w:val="41"/>
         </w:numPr>
-        <w:spacing w:after="160" w:line="259" w:lineRule="auto"/>
+        <w:spacing w:after="160" w:line="276" w:lineRule="auto"/>
         <w:ind w:left="1080" w:right="720"/>
         <w:jc w:val="both"/>
         <w:rPr>
@@ -6592,7 +6652,7 @@
           <w:ilvl w:val="0"/>
           <w:numId w:val="41"/>
         </w:numPr>
-        <w:spacing w:after="160" w:line="259" w:lineRule="auto"/>
+        <w:spacing w:after="160" w:line="276" w:lineRule="auto"/>
         <w:ind w:left="1080" w:right="720"/>
         <w:jc w:val="both"/>
         <w:rPr>
@@ -6633,12 +6693,13 @@
           <w:ilvl w:val="0"/>
           <w:numId w:val="41"/>
         </w:numPr>
-        <w:spacing w:after="160" w:line="259" w:lineRule="auto"/>
+        <w:spacing w:after="160" w:line="276" w:lineRule="auto"/>
         <w:ind w:left="1080" w:right="720"/>
         <w:jc w:val="both"/>
         <w:rPr>
-          <w:rFonts w:ascii="Microsoft YaHei UI" w:eastAsia="Microsoft YaHei UI" w:hAnsi="Microsoft YaHei UI"/>
-          <w:sz w:val="32"/>
+          <w:rFonts w:ascii="Times New Roman" w:eastAsia="Microsoft YaHei UI" w:hAnsi="Times New Roman" w:cs="Times New Roman"/>
+          <w:sz w:val="24"/>
+          <w:lang w:val="en"/>
         </w:rPr>
       </w:pPr>
       <w:r>
@@ -6661,6 +6722,23 @@
     </w:p>
     <w:p>
       <w:pPr>
+        <w:rPr>
+          <w:rFonts w:ascii="Times New Roman" w:eastAsia="Microsoft YaHei UI" w:hAnsi="Times New Roman" w:cs="Times New Roman"/>
+          <w:sz w:val="24"/>
+          <w:lang w:val="en"/>
+        </w:rPr>
+      </w:pPr>
+      <w:r>
+        <w:rPr>
+          <w:rFonts w:ascii="Times New Roman" w:eastAsia="Microsoft YaHei UI" w:hAnsi="Times New Roman" w:cs="Times New Roman"/>
+          <w:sz w:val="24"/>
+          <w:lang w:val="en"/>
+        </w:rPr>
+        <w:br w:type="page"/>
+      </w:r>
+    </w:p>
+    <w:p>
+      <w:pPr>
         <w:pStyle w:val="Heading1"/>
         <w:ind w:left="720" w:right="720"/>
         <w:rPr>
@@ -6668,12 +6746,12 @@
           <w:sz w:val="32"/>
         </w:rPr>
       </w:pPr>
-      <w:bookmarkStart w:id="0" w:name="_GoBack"/>
       <w:r>
         <w:rPr>
           <w:rFonts w:ascii="Times New Roman" w:hAnsi="Times New Roman" w:cs="Times New Roman"/>
           <w:sz w:val="32"/>
         </w:rPr>
+        <w:lastRenderedPageBreak/>
         <w:t>[</w:t>
       </w:r>
       <w:r>
@@ -6692,16 +6770,9 @@
         <w:t>] Objectives</w:t>
       </w:r>
     </w:p>
-    <w:bookmarkEnd w:id="0"/>
     <w:p>
-      <w:pPr>
-        <w:pStyle w:val="ListParagraph"/>
-        <w:spacing w:after="160" w:line="259" w:lineRule="auto"/>
-        <w:rPr>
-          <w:rFonts w:ascii="Microsoft YaHei UI" w:eastAsia="Microsoft YaHei UI" w:hAnsi="Microsoft YaHei UI"/>
-          <w:sz w:val="32"/>
-        </w:rPr>
-      </w:pPr>
+      <w:bookmarkStart w:id="0" w:name="_GoBack"/>
+      <w:bookmarkEnd w:id="0"/>
     </w:p>
     <w:p>
       <w:pPr>
@@ -6710,7 +6781,7 @@
           <w:ilvl w:val="0"/>
           <w:numId w:val="43"/>
         </w:numPr>
-        <w:spacing w:after="160" w:line="259" w:lineRule="auto"/>
+        <w:spacing w:after="160" w:line="276" w:lineRule="auto"/>
         <w:ind w:left="1080" w:right="720"/>
         <w:jc w:val="both"/>
         <w:rPr>
@@ -6734,7 +6805,7 @@
           <w:ilvl w:val="0"/>
           <w:numId w:val="43"/>
         </w:numPr>
-        <w:spacing w:after="160" w:line="259" w:lineRule="auto"/>
+        <w:spacing w:after="160" w:line="276" w:lineRule="auto"/>
         <w:ind w:left="1080" w:right="720"/>
         <w:jc w:val="both"/>
         <w:rPr>
@@ -6758,7 +6829,10 @@
           <w:ilvl w:val="0"/>
           <w:numId w:val="43"/>
         </w:numPr>
-        <w:spacing w:after="160" w:line="259" w:lineRule="auto"/>
+        <w:tabs>
+          <w:tab w:val="left" w:pos="3150"/>
+        </w:tabs>
+        <w:spacing w:after="160" w:line="276" w:lineRule="auto"/>
         <w:ind w:left="1080" w:right="720"/>
         <w:jc w:val="both"/>
         <w:rPr>
@@ -6782,7 +6856,7 @@
           <w:ilvl w:val="0"/>
           <w:numId w:val="43"/>
         </w:numPr>
-        <w:spacing w:after="160" w:line="259" w:lineRule="auto"/>
+        <w:spacing w:after="160" w:line="276" w:lineRule="auto"/>
         <w:ind w:left="1080" w:right="720"/>
         <w:jc w:val="both"/>
         <w:rPr>
@@ -6807,7 +6881,7 @@
           <w:ilvl w:val="0"/>
           <w:numId w:val="43"/>
         </w:numPr>
-        <w:spacing w:after="160" w:line="259" w:lineRule="auto"/>
+        <w:spacing w:after="160" w:line="276" w:lineRule="auto"/>
         <w:ind w:left="1080" w:right="720"/>
         <w:jc w:val="both"/>
         <w:rPr>
@@ -6822,7 +6896,6 @@
           <w:sz w:val="24"/>
           <w:lang w:val="en"/>
         </w:rPr>
-        <w:lastRenderedPageBreak/>
         <w:t>We are the connecting bridge between users who are looking for events and event promoters who are in search of their audience.</w:t>
       </w:r>
     </w:p>
@@ -9084,7 +9157,7 @@
 </file>
 
 <file path=customXml/itemProps1.xml><?xml version="1.0" encoding="utf-8"?>
-<ds:datastoreItem xmlns:ds="http://schemas.openxmlformats.org/officeDocument/2006/customXml" ds:itemID="{39834E3A-0462-42D3-8624-7AE43755D8AC}">
+<ds:datastoreItem xmlns:ds="http://schemas.openxmlformats.org/officeDocument/2006/customXml" ds:itemID="{F57BBC1D-144A-4205-B22C-903172F1B70D}">
   <ds:schemaRefs>
     <ds:schemaRef ds:uri="http://schemas.openxmlformats.org/officeDocument/2006/bibliography"/>
   </ds:schemaRefs>

</xml_diff>